<commit_message>
update date and time to doc
</commit_message>
<xml_diff>
--- a/docassemble/LLAW33012021S2ALRM2/data/templates/ALRMreferral.docx
+++ b/docassemble/LLAW33012021S2ALRM2/data/templates/ALRMreferral.docx
@@ -37,6 +37,36 @@
       <w:r>
         <w:fldChar w:fldCharType="end"/>
       </w:r>
+      <w:r>
+        <w:t xml:space="preserve"> on </w:t>
+      </w:r>
+      <w:r>
+        <w:fldChar w:fldCharType="begin">
+          <w:ffData>
+            <w:name w:val=""/>
+            <w:enabled/>
+            <w:calcOnExit w:val="0"/>
+            <w:textInput>
+              <w:default w:val="{{current_datetime()}}"/>
+            </w:textInput>
+          </w:ffData>
+        </w:fldChar>
+      </w:r>
+      <w:r>
+        <w:instrText xml:space="preserve"> FORMTEXT </w:instrText>
+      </w:r>
+      <w:r>
+        <w:fldChar w:fldCharType="separate"/>
+      </w:r>
+      <w:r>
+        <w:rPr>
+          <w:noProof/>
+        </w:rPr>
+        <w:t>{{current_datetime()}}</w:t>
+      </w:r>
+      <w:r>
+        <w:fldChar w:fldCharType="end"/>
+      </w:r>
     </w:p>
     <w:p>
       <w:pPr>
@@ -202,19 +232,7 @@
         <w:rPr>
           <w:szCs w:val="22"/>
         </w:rPr>
-        <w:t>C</w:t>
-      </w:r>
-      <w:r>
-        <w:rPr>
-          <w:szCs w:val="22"/>
-        </w:rPr>
-        <w:t>ategory</w:t>
-      </w:r>
-      <w:r>
-        <w:rPr>
-          <w:szCs w:val="22"/>
-        </w:rPr>
-        <w:t xml:space="preserve">: </w:t>
+        <w:t xml:space="preserve">Category: </w:t>
       </w:r>
       <w:r>
         <w:rPr>
@@ -273,13 +291,7 @@
         <w:rPr>
           <w:szCs w:val="22"/>
         </w:rPr>
-        <w:t>Locations</w:t>
-      </w:r>
-      <w:r>
-        <w:rPr>
-          <w:szCs w:val="22"/>
-        </w:rPr>
-        <w:t xml:space="preserve">: </w:t>
+        <w:t xml:space="preserve">Locations: </w:t>
       </w:r>
       <w:r>
         <w:rPr>
@@ -335,12 +347,15 @@
         </w:rPr>
       </w:pPr>
     </w:p>
-    <w:p/>
     <w:p>
       <w:pPr>
-        <w:spacing w:before="120"/>
+        <w:spacing w:line="360" w:lineRule="auto"/>
+        <w:rPr>
+          <w:szCs w:val="22"/>
+        </w:rPr>
       </w:pPr>
     </w:p>
+    <w:p/>
     <w:sectPr>
       <w:headerReference w:type="default" r:id="rId10"/>
       <w:footerReference w:type="first" r:id="rId11"/>
@@ -1871,6 +1886,21 @@
 </file>
 
 <file path=customXml/item1.xml><?xml version="1.0" encoding="utf-8"?>
+<p:properties xmlns:p="http://schemas.microsoft.com/office/2006/metadata/properties" xmlns:xsi="http://www.w3.org/2001/XMLSchema-instance" xmlns:pc="http://schemas.microsoft.com/office/infopath/2007/PartnerControls">
+  <documentManagement/>
+</p:properties>
+</file>
+
+<file path=customXml/item2.xml><?xml version="1.0" encoding="utf-8"?>
+<?mso-contentType ?>
+<FormTemplates xmlns="http://schemas.microsoft.com/sharepoint/v3/contenttype/forms">
+  <Display>DocumentLibraryForm</Display>
+  <Edit>DocumentLibraryForm</Edit>
+  <New>DocumentLibraryForm</New>
+</FormTemplates>
+</file>
+
+<file path=customXml/item3.xml><?xml version="1.0" encoding="utf-8"?>
 <ct:contentTypeSchema xmlns:ct="http://schemas.microsoft.com/office/2006/metadata/contentType" xmlns:ma="http://schemas.microsoft.com/office/2006/metadata/properties/metaAttributes" ct:_="" ma:_="" ma:contentTypeName="Document" ma:contentTypeID="0x010100D8A4248FD8BD3F4E8CA28D79838545B3" ma:contentTypeVersion="12" ma:contentTypeDescription="Create a new document." ma:contentTypeScope="" ma:versionID="07512de917c13653c6c9ede622f21f80">
   <xsd:schema xmlns:xsd="http://www.w3.org/2001/XMLSchema" xmlns:xs="http://www.w3.org/2001/XMLSchema" xmlns:p="http://schemas.microsoft.com/office/2006/metadata/properties" xmlns:ns2="490a89a9-43de-415f-a0a6-fe34c315b54f" xmlns:ns3="8a9f2dcc-3323-40e0-8b39-6ae85c4d10ad" targetNamespace="http://schemas.microsoft.com/office/2006/metadata/properties" ma:root="true" ma:fieldsID="7a32e0a94466206bdffdd085e9df516b" ns2:_="" ns3:_="">
     <xsd:import namespace="490a89a9-43de-415f-a0a6-fe34c315b54f"/>
@@ -2087,22 +2117,24 @@
 </ct:contentTypeSchema>
 </file>
 
-<file path=customXml/item2.xml><?xml version="1.0" encoding="utf-8"?>
-<?mso-contentType ?>
-<FormTemplates xmlns="http://schemas.microsoft.com/sharepoint/v3/contenttype/forms">
-  <Display>DocumentLibraryForm</Display>
-  <Edit>DocumentLibraryForm</Edit>
-  <New>DocumentLibraryForm</New>
-</FormTemplates>
+<file path=customXml/itemProps1.xml><?xml version="1.0" encoding="utf-8"?>
+<ds:datastoreItem xmlns:ds="http://schemas.openxmlformats.org/officeDocument/2006/customXml" ds:itemID="{08C95320-362E-4054-A918-DAF0A1DA41B0}">
+  <ds:schemaRefs>
+    <ds:schemaRef ds:uri="http://schemas.microsoft.com/office/2006/metadata/properties"/>
+    <ds:schemaRef ds:uri="http://schemas.microsoft.com/office/infopath/2007/PartnerControls"/>
+  </ds:schemaRefs>
+</ds:datastoreItem>
 </file>
 
-<file path=customXml/item3.xml><?xml version="1.0" encoding="utf-8"?>
-<p:properties xmlns:p="http://schemas.microsoft.com/office/2006/metadata/properties" xmlns:xsi="http://www.w3.org/2001/XMLSchema-instance" xmlns:pc="http://schemas.microsoft.com/office/infopath/2007/PartnerControls">
-  <documentManagement/>
-</p:properties>
+<file path=customXml/itemProps2.xml><?xml version="1.0" encoding="utf-8"?>
+<ds:datastoreItem xmlns:ds="http://schemas.openxmlformats.org/officeDocument/2006/customXml" ds:itemID="{8D24E936-8CB5-4742-831E-0C903E93D8D3}">
+  <ds:schemaRefs>
+    <ds:schemaRef ds:uri="http://schemas.microsoft.com/sharepoint/v3/contenttype/forms"/>
+  </ds:schemaRefs>
+</ds:datastoreItem>
 </file>
 
-<file path=customXml/itemProps1.xml><?xml version="1.0" encoding="utf-8"?>
+<file path=customXml/itemProps3.xml><?xml version="1.0" encoding="utf-8"?>
 <ds:datastoreItem xmlns:ds="http://schemas.openxmlformats.org/officeDocument/2006/customXml" ds:itemID="{EFCC9B2B-1C01-4EF7-A119-041FD0577928}">
   <ds:schemaRefs>
     <ds:schemaRef ds:uri="http://schemas.microsoft.com/office/2006/metadata/contentType"/>
@@ -2119,21 +2151,4 @@
     <ds:schemaRef ds:uri="http://schemas.microsoft.com/internal/obd"/>
   </ds:schemaRefs>
 </ds:datastoreItem>
-</file>
-
-<file path=customXml/itemProps2.xml><?xml version="1.0" encoding="utf-8"?>
-<ds:datastoreItem xmlns:ds="http://schemas.openxmlformats.org/officeDocument/2006/customXml" ds:itemID="{8D24E936-8CB5-4742-831E-0C903E93D8D3}">
-  <ds:schemaRefs>
-    <ds:schemaRef ds:uri="http://schemas.microsoft.com/sharepoint/v3/contenttype/forms"/>
-  </ds:schemaRefs>
-</ds:datastoreItem>
-</file>
-
-<file path=customXml/itemProps3.xml><?xml version="1.0" encoding="utf-8"?>
-<ds:datastoreItem xmlns:ds="http://schemas.openxmlformats.org/officeDocument/2006/customXml" ds:itemID="{08C95320-362E-4054-A918-DAF0A1DA41B0}">
-  <ds:schemaRefs>
-    <ds:schemaRef ds:uri="http://schemas.microsoft.com/office/2006/metadata/properties"/>
-    <ds:schemaRef ds:uri="http://schemas.microsoft.com/office/infopath/2007/PartnerControls"/>
-  </ds:schemaRefs>
-</ds:datastoreItem>
 </file>
</xml_diff>